<commit_message>
Coorection in the functionalities file
Chaged the respective audience from the teachers and students to researchers.
</commit_message>
<xml_diff>
--- a/Functionalities.docx
+++ b/Functionalities.docx
@@ -69,6 +69,16 @@
           <w:szCs w:val="24"/>
           <w:shd w:val="clear" w:color="auto" w:fill="FFFFFF"/>
         </w:rPr>
+        <w:t>/researchers</w:t>
+      </w:r>
+      <w:r>
+        <w:rPr>
+          <w:rFonts w:ascii="Arial" w:hAnsi="Arial" w:cs="Arial"/>
+          <w:color w:val="222222"/>
+          <w:sz w:val="24"/>
+          <w:szCs w:val="24"/>
+          <w:shd w:val="clear" w:color="auto" w:fill="FFFFFF"/>
+        </w:rPr>
         <w:t xml:space="preserve"> to </w:t>
       </w:r>
       <w:r>
@@ -79,67 +89,89 @@
           <w:szCs w:val="24"/>
           <w:shd w:val="clear" w:color="auto" w:fill="FFFFFF"/>
         </w:rPr>
-        <w:t>ask</w:t>
-      </w:r>
-      <w:r>
-        <w:rPr>
-          <w:rFonts w:ascii="Arial" w:hAnsi="Arial" w:cs="Arial"/>
-          <w:color w:val="222222"/>
-          <w:sz w:val="24"/>
-          <w:szCs w:val="24"/>
-          <w:shd w:val="clear" w:color="auto" w:fill="FFFFFF"/>
-        </w:rPr>
-        <w:t xml:space="preserve"> </w:t>
-      </w:r>
-      <w:r>
-        <w:rPr>
-          <w:rFonts w:ascii="Arial" w:hAnsi="Arial" w:cs="Arial"/>
-          <w:color w:val="222222"/>
-          <w:sz w:val="24"/>
-          <w:szCs w:val="24"/>
-          <w:shd w:val="clear" w:color="auto" w:fill="FFFFFF"/>
-        </w:rPr>
-        <w:t>questions</w:t>
-      </w:r>
-      <w:r>
-        <w:rPr>
-          <w:rFonts w:ascii="Arial" w:hAnsi="Arial" w:cs="Arial"/>
-          <w:color w:val="222222"/>
-          <w:sz w:val="24"/>
-          <w:szCs w:val="24"/>
-          <w:shd w:val="clear" w:color="auto" w:fill="FFFFFF"/>
-        </w:rPr>
-        <w:t xml:space="preserve"> </w:t>
-      </w:r>
-      <w:r>
-        <w:rPr>
-          <w:rFonts w:ascii="Arial" w:hAnsi="Arial" w:cs="Arial"/>
-          <w:color w:val="222222"/>
-          <w:sz w:val="24"/>
-          <w:szCs w:val="24"/>
-          <w:shd w:val="clear" w:color="auto" w:fill="FFFFFF"/>
-        </w:rPr>
-        <w:t>and doubts to</w:t>
-      </w:r>
-      <w:r>
-        <w:rPr>
-          <w:rFonts w:ascii="Arial" w:hAnsi="Arial" w:cs="Arial"/>
-          <w:color w:val="222222"/>
-          <w:sz w:val="24"/>
-          <w:szCs w:val="24"/>
-          <w:shd w:val="clear" w:color="auto" w:fill="FFFFFF"/>
-        </w:rPr>
-        <w:t xml:space="preserve"> their audience</w:t>
-      </w:r>
-      <w:r>
-        <w:rPr>
-          <w:rFonts w:ascii="Arial" w:hAnsi="Arial" w:cs="Arial"/>
-          <w:color w:val="222222"/>
-          <w:sz w:val="24"/>
-          <w:szCs w:val="24"/>
-          <w:shd w:val="clear" w:color="auto" w:fill="FFFFFF"/>
-        </w:rPr>
-        <w:t>, via text or can post a picture of the question. And receive answers by replying to that particular post.</w:t>
+        <w:t>share research papers</w:t>
+      </w:r>
+      <w:r>
+        <w:rPr>
+          <w:rFonts w:ascii="Arial" w:hAnsi="Arial" w:cs="Arial"/>
+          <w:color w:val="222222"/>
+          <w:sz w:val="24"/>
+          <w:szCs w:val="24"/>
+          <w:shd w:val="clear" w:color="auto" w:fill="FFFFFF"/>
+        </w:rPr>
+        <w:t>,</w:t>
+      </w:r>
+      <w:r>
+        <w:rPr>
+          <w:rFonts w:ascii="Arial" w:hAnsi="Arial" w:cs="Arial"/>
+          <w:color w:val="222222"/>
+          <w:sz w:val="24"/>
+          <w:szCs w:val="24"/>
+          <w:shd w:val="clear" w:color="auto" w:fill="FFFFFF"/>
+        </w:rPr>
+        <w:t xml:space="preserve"> clarifications and doubts regarding the same</w:t>
+      </w:r>
+      <w:r>
+        <w:rPr>
+          <w:rFonts w:ascii="Arial" w:hAnsi="Arial" w:cs="Arial"/>
+          <w:color w:val="222222"/>
+          <w:sz w:val="24"/>
+          <w:szCs w:val="24"/>
+          <w:shd w:val="clear" w:color="auto" w:fill="FFFFFF"/>
+        </w:rPr>
+        <w:t xml:space="preserve"> via text or can </w:t>
+      </w:r>
+      <w:r>
+        <w:rPr>
+          <w:rFonts w:ascii="Arial" w:hAnsi="Arial" w:cs="Arial"/>
+          <w:color w:val="222222"/>
+          <w:sz w:val="24"/>
+          <w:szCs w:val="24"/>
+          <w:shd w:val="clear" w:color="auto" w:fill="FFFFFF"/>
+        </w:rPr>
+        <w:t xml:space="preserve">link or state a particular part </w:t>
+      </w:r>
+      <w:r>
+        <w:rPr>
+          <w:rFonts w:ascii="Arial" w:hAnsi="Arial" w:cs="Arial"/>
+          <w:color w:val="222222"/>
+          <w:sz w:val="24"/>
+          <w:szCs w:val="24"/>
+          <w:shd w:val="clear" w:color="auto" w:fill="FFFFFF"/>
+        </w:rPr>
+        <w:t xml:space="preserve">of the </w:t>
+      </w:r>
+      <w:r>
+        <w:rPr>
+          <w:rFonts w:ascii="Arial" w:hAnsi="Arial" w:cs="Arial"/>
+          <w:color w:val="222222"/>
+          <w:sz w:val="24"/>
+          <w:szCs w:val="24"/>
+          <w:shd w:val="clear" w:color="auto" w:fill="FFFFFF"/>
+        </w:rPr>
+        <w:t>paper to ask for clarifications</w:t>
+      </w:r>
+      <w:r>
+        <w:rPr>
+          <w:rFonts w:ascii="Arial" w:hAnsi="Arial" w:cs="Arial"/>
+          <w:color w:val="222222"/>
+          <w:sz w:val="24"/>
+          <w:szCs w:val="24"/>
+          <w:shd w:val="clear" w:color="auto" w:fill="FFFFFF"/>
+        </w:rPr>
+        <w:t>. And receive answers by replying to that particular post</w:t>
+      </w:r>
+      <w:bookmarkStart w:id="0" w:name="_GoBack"/>
+      <w:bookmarkEnd w:id="0"/>
+      <w:r>
+        <w:rPr>
+          <w:rFonts w:ascii="Arial" w:hAnsi="Arial" w:cs="Arial"/>
+          <w:color w:val="222222"/>
+          <w:sz w:val="24"/>
+          <w:szCs w:val="24"/>
+          <w:shd w:val="clear" w:color="auto" w:fill="FFFFFF"/>
+        </w:rPr>
+        <w:t>.</w:t>
       </w:r>
     </w:p>
     <w:p>
@@ -194,7 +226,35 @@
           <w:sz w:val="24"/>
           <w:szCs w:val="24"/>
         </w:rPr>
-        <w:t>Follow your friends / teachers to know when they post something(posts of friends or following teachers will appear on top, as a priority)</w:t>
+        <w:t xml:space="preserve">Follow your friends / </w:t>
+      </w:r>
+      <w:r>
+        <w:rPr>
+          <w:sz w:val="24"/>
+          <w:szCs w:val="24"/>
+        </w:rPr>
+        <w:t>researchers</w:t>
+      </w:r>
+      <w:r>
+        <w:rPr>
+          <w:sz w:val="24"/>
+          <w:szCs w:val="24"/>
+        </w:rPr>
+        <w:t xml:space="preserve"> to know when they post something(posts of friends or following </w:t>
+      </w:r>
+      <w:r>
+        <w:rPr>
+          <w:sz w:val="24"/>
+          <w:szCs w:val="24"/>
+        </w:rPr>
+        <w:t>researchers</w:t>
+      </w:r>
+      <w:r>
+        <w:rPr>
+          <w:sz w:val="24"/>
+          <w:szCs w:val="24"/>
+        </w:rPr>
+        <w:t xml:space="preserve"> will appear on top, as a priority)</w:t>
       </w:r>
     </w:p>
     <w:p>
@@ -343,8 +403,6 @@
         </w:rPr>
         <w:t>List of likes you’ve received, number of times someone hovered over your answer or question, basically summary statistics.</w:t>
       </w:r>
-      <w:bookmarkStart w:id="0" w:name="_GoBack"/>
-      <w:bookmarkEnd w:id="0"/>
     </w:p>
     <w:sectPr>
       <w:pgSz w:w="12240" w:h="15840"/>

</xml_diff>

<commit_message>
added title and name
</commit_message>
<xml_diff>
--- a/Functionalities.docx
+++ b/Functionalities.docx
@@ -1,181 +1,211 @@
 
 <file path=word/document.xml><?xml version="1.0" encoding="utf-8"?>
-<w:document xmlns:wpc="http://schemas.microsoft.com/office/word/2010/wordprocessingCanvas" xmlns:mc="http://schemas.openxmlformats.org/markup-compatibility/2006" xmlns:o="urn:schemas-microsoft-com:office:office" xmlns:r="http://schemas.openxmlformats.org/officeDocument/2006/relationships" xmlns:m="http://schemas.openxmlformats.org/officeDocument/2006/math" xmlns:v="urn:schemas-microsoft-com:vml" xmlns:wp14="http://schemas.microsoft.com/office/word/2010/wordprocessingDrawing" xmlns:wp="http://schemas.openxmlformats.org/drawingml/2006/wordprocessingDrawing" xmlns:w10="urn:schemas-microsoft-com:office:word" xmlns:w="http://schemas.openxmlformats.org/wordprocessingml/2006/main" xmlns:w14="http://schemas.microsoft.com/office/word/2010/wordml" xmlns:w15="http://schemas.microsoft.com/office/word/2012/wordml" xmlns:wpg="http://schemas.microsoft.com/office/word/2010/wordprocessingGroup" xmlns:wpi="http://schemas.microsoft.com/office/word/2010/wordprocessingInk" xmlns:wne="http://schemas.microsoft.com/office/word/2006/wordml" xmlns:wps="http://schemas.microsoft.com/office/word/2010/wordprocessingShape" mc:Ignorable="w14 w15 wp14">
+<w:document xmlns:o="urn:schemas-microsoft-com:office:office" xmlns:r="http://schemas.openxmlformats.org/officeDocument/2006/relationships" xmlns:v="urn:schemas-microsoft-com:vml" xmlns:w="http://schemas.openxmlformats.org/wordprocessingml/2006/main" xmlns:w10="urn:schemas-microsoft-com:office:word" xmlns:wp="http://schemas.openxmlformats.org/drawingml/2006/wordprocessingDrawing" xmlns:wps="http://schemas.microsoft.com/office/word/2010/wordprocessingShape" xmlns:wpg="http://schemas.microsoft.com/office/word/2010/wordprocessingGroup" xmlns:mc="http://schemas.openxmlformats.org/markup-compatibility/2006" xmlns:wp14="http://schemas.microsoft.com/office/word/2010/wordprocessingDrawing" xmlns:w14="http://schemas.microsoft.com/office/word/2010/wordml" mc:Ignorable="w14 wp14">
   <w:body>
     <w:p>
       <w:pPr>
-        <w:rPr>
-          <w:sz w:val="24"/>
-          <w:szCs w:val="24"/>
-        </w:rPr>
-      </w:pPr>
-      <w:r>
+        <w:pStyle w:val="Normal"/>
+        <w:rPr/>
+      </w:pPr>
+      <w:r>
+        <w:rPr>
+          <w:rFonts w:cs="Arial" w:ascii="Arial" w:hAnsi="Arial"/>
+          <w:bCs/>
+          <w:color w:val="222222"/>
+          <w:sz w:val="24"/>
+          <w:szCs w:val="24"/>
+          <w:shd w:fill="FFFFFF" w:val="clear"/>
+        </w:rPr>
+        <w:tab/>
+        <w:tab/>
+        <w:tab/>
+        <w:tab/>
+      </w:r>
+      <w:r>
+        <w:rPr>
+          <w:rFonts w:cs="Arial" w:ascii="Arial" w:hAnsi="Arial"/>
+          <w:b/>
+          <w:bCs/>
+          <w:color w:val="222222"/>
+          <w:sz w:val="52"/>
+          <w:szCs w:val="52"/>
+          <w:shd w:fill="FFFFFF" w:val="clear"/>
+        </w:rPr>
+        <w:t>ResearchIt!!</w:t>
+      </w:r>
+    </w:p>
+    <w:p>
+      <w:pPr>
+        <w:pStyle w:val="Normal"/>
+        <w:rPr>
+          <w:sz w:val="32"/>
+          <w:szCs w:val="32"/>
+        </w:rPr>
+      </w:pPr>
+      <w:r>
+        <w:rPr>
+          <w:rFonts w:cs="Arial" w:ascii="Arial" w:hAnsi="Arial"/>
+          <w:b/>
+          <w:bCs/>
+          <w:color w:val="222222"/>
+          <w:sz w:val="32"/>
+          <w:szCs w:val="32"/>
+          <w:shd w:fill="FFFFFF" w:val="clear"/>
+        </w:rPr>
+        <w:t>Team Members:</w:t>
+      </w:r>
+    </w:p>
+    <w:p>
+      <w:pPr>
+        <w:pStyle w:val="Normal"/>
+        <w:rPr>
+          <w:sz w:val="32"/>
+          <w:szCs w:val="32"/>
+        </w:rPr>
+      </w:pPr>
+      <w:r>
+        <w:rPr>
+          <w:rFonts w:cs="Arial" w:ascii="Arial" w:hAnsi="Arial"/>
+          <w:b/>
+          <w:bCs/>
+          <w:color w:val="222222"/>
+          <w:sz w:val="32"/>
+          <w:szCs w:val="32"/>
+          <w:shd w:fill="FFFFFF" w:val="clear"/>
+        </w:rPr>
+        <w:t>1. Raghav V Pandit - PES1UG19CS364</w:t>
+      </w:r>
+    </w:p>
+    <w:p>
+      <w:pPr>
+        <w:pStyle w:val="Normal"/>
+        <w:rPr/>
+      </w:pPr>
+      <w:r>
+        <w:rPr>
+          <w:rFonts w:cs="Arial" w:ascii="Arial" w:hAnsi="Arial"/>
+          <w:b/>
+          <w:bCs/>
+          <w:color w:val="222222"/>
+          <w:sz w:val="32"/>
+          <w:szCs w:val="32"/>
+          <w:shd w:fill="FFFFFF" w:val="clear"/>
+        </w:rPr>
+        <w:t xml:space="preserve">2. </w:t>
+      </w:r>
+      <w:r>
+        <w:rPr>
+          <w:rFonts w:cs="Arial" w:ascii="Arial" w:hAnsi="Arial"/>
+          <w:b/>
+          <w:bCs/>
+          <w:color w:val="222222"/>
+          <w:sz w:val="32"/>
+          <w:szCs w:val="32"/>
+          <w:shd w:fill="FFFFFF" w:val="clear"/>
+        </w:rPr>
+        <w:t>Rishab Kashyap B S - PES1UG19CS385</w:t>
+      </w:r>
+    </w:p>
+    <w:p>
+      <w:pPr>
+        <w:pStyle w:val="Normal"/>
+        <w:rPr/>
+      </w:pPr>
+      <w:r>
+        <w:rPr>
+          <w:rFonts w:cs="Arial" w:ascii="Arial" w:hAnsi="Arial"/>
+          <w:b/>
+          <w:bCs/>
+          <w:color w:val="222222"/>
+          <w:sz w:val="32"/>
+          <w:szCs w:val="32"/>
+          <w:shd w:fill="FFFFFF" w:val="clear"/>
+        </w:rPr>
+        <w:t>3. Royston E Tauro - PES1UG19CS396</w:t>
+      </w:r>
+    </w:p>
+    <w:p>
+      <w:pPr>
+        <w:pStyle w:val="Normal"/>
         <w:rPr>
           <w:rFonts w:ascii="Arial" w:hAnsi="Arial" w:cs="Arial"/>
           <w:bCs/>
           <w:color w:val="222222"/>
           <w:sz w:val="24"/>
           <w:szCs w:val="24"/>
-          <w:shd w:val="clear" w:color="auto" w:fill="FFFFFF"/>
-        </w:rPr>
-        <w:t>Our platform’s</w:t>
-      </w:r>
-      <w:r>
-        <w:rPr>
-          <w:rFonts w:ascii="Arial" w:hAnsi="Arial" w:cs="Arial"/>
-          <w:color w:val="222222"/>
-          <w:sz w:val="24"/>
-          <w:szCs w:val="24"/>
-          <w:shd w:val="clear" w:color="auto" w:fill="FFFFFF"/>
-        </w:rPr>
-        <w:t> sole </w:t>
-      </w:r>
-      <w:r>
-        <w:rPr>
-          <w:rFonts w:ascii="Arial" w:hAnsi="Arial" w:cs="Arial"/>
+          <w:highlight w:val="white"/>
+        </w:rPr>
+      </w:pPr>
+      <w:r>
+        <w:rPr/>
+      </w:r>
+    </w:p>
+    <w:p>
+      <w:pPr>
+        <w:pStyle w:val="Normal"/>
+        <w:rPr>
+          <w:sz w:val="24"/>
+          <w:szCs w:val="24"/>
+        </w:rPr>
+      </w:pPr>
+      <w:r>
+        <w:rPr>
+          <w:rFonts w:cs="Arial" w:ascii="Arial" w:hAnsi="Arial"/>
           <w:bCs/>
           <w:color w:val="222222"/>
           <w:sz w:val="24"/>
           <w:szCs w:val="24"/>
-          <w:shd w:val="clear" w:color="auto" w:fill="FFFFFF"/>
+          <w:shd w:fill="FFFFFF" w:val="clear"/>
+        </w:rPr>
+        <w:t>Our platform’s</w:t>
+      </w:r>
+      <w:r>
+        <w:rPr>
+          <w:rFonts w:cs="Arial" w:ascii="Arial" w:hAnsi="Arial"/>
+          <w:color w:val="222222"/>
+          <w:sz w:val="24"/>
+          <w:szCs w:val="24"/>
+          <w:shd w:fill="FFFFFF" w:val="clear"/>
+        </w:rPr>
+        <w:t> sole </w:t>
+      </w:r>
+      <w:r>
+        <w:rPr>
+          <w:rFonts w:cs="Arial" w:ascii="Arial" w:hAnsi="Arial"/>
+          <w:bCs/>
+          <w:color w:val="222222"/>
+          <w:sz w:val="24"/>
+          <w:szCs w:val="24"/>
+          <w:shd w:fill="FFFFFF" w:val="clear"/>
         </w:rPr>
         <w:t>purpose</w:t>
       </w:r>
       <w:r>
         <w:rPr>
-          <w:rFonts w:ascii="Arial" w:hAnsi="Arial" w:cs="Arial"/>
+          <w:rFonts w:cs="Arial" w:ascii="Arial" w:hAnsi="Arial"/>
           <w:color w:val="222222"/>
           <w:sz w:val="24"/>
           <w:szCs w:val="24"/>
-          <w:shd w:val="clear" w:color="auto" w:fill="FFFFFF"/>
-        </w:rPr>
-        <w:t xml:space="preserve"> is to enable </w:t>
-      </w:r>
-      <w:r>
-        <w:rPr>
-          <w:rFonts w:ascii="Arial" w:hAnsi="Arial" w:cs="Arial"/>
-          <w:color w:val="222222"/>
-          <w:sz w:val="24"/>
-          <w:szCs w:val="24"/>
-          <w:shd w:val="clear" w:color="auto" w:fill="FFFFFF"/>
-        </w:rPr>
-        <w:t>students</w:t>
-      </w:r>
-      <w:r>
-        <w:rPr>
-          <w:rFonts w:ascii="Arial" w:hAnsi="Arial" w:cs="Arial"/>
-          <w:color w:val="222222"/>
-          <w:sz w:val="24"/>
-          <w:szCs w:val="24"/>
-          <w:shd w:val="clear" w:color="auto" w:fill="FFFFFF"/>
-        </w:rPr>
-        <w:t>/researchers</w:t>
-      </w:r>
-      <w:r>
-        <w:rPr>
-          <w:rFonts w:ascii="Arial" w:hAnsi="Arial" w:cs="Arial"/>
-          <w:color w:val="222222"/>
-          <w:sz w:val="24"/>
-          <w:szCs w:val="24"/>
-          <w:shd w:val="clear" w:color="auto" w:fill="FFFFFF"/>
-        </w:rPr>
-        <w:t xml:space="preserve"> to </w:t>
-      </w:r>
-      <w:r>
-        <w:rPr>
-          <w:rFonts w:ascii="Arial" w:hAnsi="Arial" w:cs="Arial"/>
-          <w:color w:val="222222"/>
-          <w:sz w:val="24"/>
-          <w:szCs w:val="24"/>
-          <w:shd w:val="clear" w:color="auto" w:fill="FFFFFF"/>
-        </w:rPr>
-        <w:t>share research papers</w:t>
-      </w:r>
-      <w:r>
-        <w:rPr>
-          <w:rFonts w:ascii="Arial" w:hAnsi="Arial" w:cs="Arial"/>
-          <w:color w:val="222222"/>
-          <w:sz w:val="24"/>
-          <w:szCs w:val="24"/>
-          <w:shd w:val="clear" w:color="auto" w:fill="FFFFFF"/>
-        </w:rPr>
-        <w:t>,</w:t>
-      </w:r>
-      <w:r>
-        <w:rPr>
-          <w:rFonts w:ascii="Arial" w:hAnsi="Arial" w:cs="Arial"/>
-          <w:color w:val="222222"/>
-          <w:sz w:val="24"/>
-          <w:szCs w:val="24"/>
-          <w:shd w:val="clear" w:color="auto" w:fill="FFFFFF"/>
-        </w:rPr>
-        <w:t xml:space="preserve"> clarifications and doubts regarding the same</w:t>
-      </w:r>
-      <w:r>
-        <w:rPr>
-          <w:rFonts w:ascii="Arial" w:hAnsi="Arial" w:cs="Arial"/>
-          <w:color w:val="222222"/>
-          <w:sz w:val="24"/>
-          <w:szCs w:val="24"/>
-          <w:shd w:val="clear" w:color="auto" w:fill="FFFFFF"/>
-        </w:rPr>
-        <w:t xml:space="preserve"> via text or can </w:t>
-      </w:r>
-      <w:r>
-        <w:rPr>
-          <w:rFonts w:ascii="Arial" w:hAnsi="Arial" w:cs="Arial"/>
-          <w:color w:val="222222"/>
-          <w:sz w:val="24"/>
-          <w:szCs w:val="24"/>
-          <w:shd w:val="clear" w:color="auto" w:fill="FFFFFF"/>
-        </w:rPr>
-        <w:t xml:space="preserve">link or state a particular part </w:t>
-      </w:r>
-      <w:r>
-        <w:rPr>
-          <w:rFonts w:ascii="Arial" w:hAnsi="Arial" w:cs="Arial"/>
-          <w:color w:val="222222"/>
-          <w:sz w:val="24"/>
-          <w:szCs w:val="24"/>
-          <w:shd w:val="clear" w:color="auto" w:fill="FFFFFF"/>
-        </w:rPr>
-        <w:t xml:space="preserve">of the </w:t>
-      </w:r>
-      <w:r>
-        <w:rPr>
-          <w:rFonts w:ascii="Arial" w:hAnsi="Arial" w:cs="Arial"/>
-          <w:color w:val="222222"/>
-          <w:sz w:val="24"/>
-          <w:szCs w:val="24"/>
-          <w:shd w:val="clear" w:color="auto" w:fill="FFFFFF"/>
-        </w:rPr>
-        <w:t>paper to ask for clarifications</w:t>
-      </w:r>
-      <w:r>
-        <w:rPr>
-          <w:rFonts w:ascii="Arial" w:hAnsi="Arial" w:cs="Arial"/>
-          <w:color w:val="222222"/>
-          <w:sz w:val="24"/>
-          <w:szCs w:val="24"/>
-          <w:shd w:val="clear" w:color="auto" w:fill="FFFFFF"/>
-        </w:rPr>
-        <w:t>. And receive answers by replying to that particular post</w:t>
+          <w:shd w:fill="FFFFFF" w:val="clear"/>
+        </w:rPr>
+        <w:t> is to enable students/researchers to share research papers, clarifications and doubts regarding the same via text or can link or state a particular part of the paper to ask for clarifications. And receive answers by replying to that particular post</w:t>
       </w:r>
       <w:bookmarkStart w:id="0" w:name="_GoBack"/>
       <w:bookmarkEnd w:id="0"/>
       <w:r>
         <w:rPr>
-          <w:rFonts w:ascii="Arial" w:hAnsi="Arial" w:cs="Arial"/>
+          <w:rFonts w:cs="Arial" w:ascii="Arial" w:hAnsi="Arial"/>
           <w:color w:val="222222"/>
           <w:sz w:val="24"/>
           <w:szCs w:val="24"/>
-          <w:shd w:val="clear" w:color="auto" w:fill="FFFFFF"/>
+          <w:shd w:fill="FFFFFF" w:val="clear"/>
         </w:rPr>
         <w:t>.</w:t>
       </w:r>
     </w:p>
     <w:p>
       <w:pPr>
+        <w:pStyle w:val="Normal"/>
         <w:rPr>
           <w:sz w:val="24"/>
           <w:szCs w:val="24"/>
@@ -226,35 +256,7 @@
           <w:sz w:val="24"/>
           <w:szCs w:val="24"/>
         </w:rPr>
-        <w:t xml:space="preserve">Follow your friends / </w:t>
-      </w:r>
-      <w:r>
-        <w:rPr>
-          <w:sz w:val="24"/>
-          <w:szCs w:val="24"/>
-        </w:rPr>
-        <w:t>researchers</w:t>
-      </w:r>
-      <w:r>
-        <w:rPr>
-          <w:sz w:val="24"/>
-          <w:szCs w:val="24"/>
-        </w:rPr>
-        <w:t xml:space="preserve"> to know when they post something(posts of friends or following </w:t>
-      </w:r>
-      <w:r>
-        <w:rPr>
-          <w:sz w:val="24"/>
-          <w:szCs w:val="24"/>
-        </w:rPr>
-        <w:t>researchers</w:t>
-      </w:r>
-      <w:r>
-        <w:rPr>
-          <w:sz w:val="24"/>
-          <w:szCs w:val="24"/>
-        </w:rPr>
-        <w:t xml:space="preserve"> will appear on top, as a priority)</w:t>
+        <w:t>Follow your friends / researchers to know when they post something(posts of friends or following researchers will appear on top, as a priority)</w:t>
       </w:r>
     </w:p>
     <w:p>
@@ -334,14 +336,7 @@
           <w:sz w:val="24"/>
           <w:szCs w:val="24"/>
         </w:rPr>
-        <w:t>Can like or dislike a post/question or a comment/</w:t>
-      </w:r>
-      <w:r>
-        <w:rPr>
-          <w:sz w:val="24"/>
-          <w:szCs w:val="24"/>
-        </w:rPr>
-        <w:t>answer</w:t>
+        <w:t>Can like or dislike a post/question or a comment/answer</w:t>
       </w:r>
     </w:p>
     <w:p>
@@ -391,10 +386,9 @@
           <w:ilvl w:val="0"/>
           <w:numId w:val="1"/>
         </w:numPr>
-        <w:rPr>
-          <w:sz w:val="24"/>
-          <w:szCs w:val="24"/>
-        </w:rPr>
+        <w:spacing w:before="0" w:after="160"/>
+        <w:contextualSpacing/>
+        <w:rPr/>
       </w:pPr>
       <w:r>
         <w:rPr>
@@ -405,22 +399,22 @@
       </w:r>
     </w:p>
     <w:sectPr>
+      <w:type w:val="nextPage"/>
       <w:pgSz w:w="12240" w:h="15840"/>
-      <w:pgMar w:top="1440" w:right="1440" w:bottom="1440" w:left="1440" w:header="720" w:footer="720" w:gutter="0"/>
-      <w:cols w:space="720"/>
-      <w:docGrid w:linePitch="360"/>
+      <w:pgMar w:left="1440" w:right="1440" w:header="0" w:top="1440" w:footer="0" w:bottom="1440" w:gutter="0"/>
+      <w:pgNumType w:fmt="decimal"/>
+      <w:formProt w:val="false"/>
+      <w:textDirection w:val="lrTb"/>
+      <w:docGrid w:type="default" w:linePitch="360" w:charSpace="4096"/>
     </w:sectPr>
   </w:body>
 </w:document>
 </file>
 
 <file path=word/numbering.xml><?xml version="1.0" encoding="utf-8"?>
-<w:numbering xmlns:wpc="http://schemas.microsoft.com/office/word/2010/wordprocessingCanvas" xmlns:mc="http://schemas.openxmlformats.org/markup-compatibility/2006" xmlns:o="urn:schemas-microsoft-com:office:office" xmlns:r="http://schemas.openxmlformats.org/officeDocument/2006/relationships" xmlns:m="http://schemas.openxmlformats.org/officeDocument/2006/math" xmlns:v="urn:schemas-microsoft-com:vml" xmlns:wp14="http://schemas.microsoft.com/office/word/2010/wordprocessingDrawing" xmlns:wp="http://schemas.openxmlformats.org/drawingml/2006/wordprocessingDrawing" xmlns:w10="urn:schemas-microsoft-com:office:word" xmlns:w="http://schemas.openxmlformats.org/wordprocessingml/2006/main" xmlns:w14="http://schemas.microsoft.com/office/word/2010/wordml" xmlns:w15="http://schemas.microsoft.com/office/word/2012/wordml" xmlns:wpg="http://schemas.microsoft.com/office/word/2010/wordprocessingGroup" xmlns:wpi="http://schemas.microsoft.com/office/word/2010/wordprocessingInk" xmlns:wne="http://schemas.microsoft.com/office/word/2006/wordml" xmlns:wps="http://schemas.microsoft.com/office/word/2010/wordprocessingShape" mc:Ignorable="w14 w15 wp14">
-  <w:abstractNum w:abstractNumId="0">
-    <w:nsid w:val="598C135D"/>
-    <w:multiLevelType w:val="hybridMultilevel"/>
-    <w:tmpl w:val="1D768D10"/>
-    <w:lvl w:ilvl="0" w:tplc="04090001">
+<w:numbering xmlns:w="http://schemas.openxmlformats.org/wordprocessingml/2006/main" xmlns:o="urn:schemas-microsoft-com:office:office" xmlns:r="http://schemas.openxmlformats.org/officeDocument/2006/relationships" xmlns:v="urn:schemas-microsoft-com:vml">
+  <w:abstractNum w:abstractNumId="1">
+    <w:lvl w:ilvl="0">
       <w:start w:val="1"/>
       <w:numFmt w:val="bullet"/>
       <w:lvlText w:val=""/>
@@ -429,10 +423,10 @@
         <w:ind w:left="720" w:hanging="360"/>
       </w:pPr>
       <w:rPr>
-        <w:rFonts w:ascii="Symbol" w:hAnsi="Symbol" w:hint="default"/>
+        <w:rFonts w:ascii="Symbol" w:hAnsi="Symbol" w:cs="Symbol" w:hint="default"/>
       </w:rPr>
     </w:lvl>
-    <w:lvl w:ilvl="1" w:tplc="04090003" w:tentative="1">
+    <w:lvl w:ilvl="1">
       <w:start w:val="1"/>
       <w:numFmt w:val="bullet"/>
       <w:lvlText w:val="o"/>
@@ -442,9 +436,10 @@
       </w:pPr>
       <w:rPr>
         <w:rFonts w:ascii="Courier New" w:hAnsi="Courier New" w:cs="Courier New" w:hint="default"/>
+        <w:rFonts w:cs="Courier New"/>
       </w:rPr>
     </w:lvl>
-    <w:lvl w:ilvl="2" w:tplc="04090005" w:tentative="1">
+    <w:lvl w:ilvl="2">
       <w:start w:val="1"/>
       <w:numFmt w:val="bullet"/>
       <w:lvlText w:val=""/>
@@ -453,10 +448,10 @@
         <w:ind w:left="2160" w:hanging="360"/>
       </w:pPr>
       <w:rPr>
-        <w:rFonts w:ascii="Wingdings" w:hAnsi="Wingdings" w:hint="default"/>
+        <w:rFonts w:ascii="Wingdings" w:hAnsi="Wingdings" w:cs="Wingdings" w:hint="default"/>
       </w:rPr>
     </w:lvl>
-    <w:lvl w:ilvl="3" w:tplc="04090001" w:tentative="1">
+    <w:lvl w:ilvl="3">
       <w:start w:val="1"/>
       <w:numFmt w:val="bullet"/>
       <w:lvlText w:val=""/>
@@ -465,10 +460,10 @@
         <w:ind w:left="2880" w:hanging="360"/>
       </w:pPr>
       <w:rPr>
-        <w:rFonts w:ascii="Symbol" w:hAnsi="Symbol" w:hint="default"/>
+        <w:rFonts w:ascii="Symbol" w:hAnsi="Symbol" w:cs="Symbol" w:hint="default"/>
       </w:rPr>
     </w:lvl>
-    <w:lvl w:ilvl="4" w:tplc="04090003" w:tentative="1">
+    <w:lvl w:ilvl="4">
       <w:start w:val="1"/>
       <w:numFmt w:val="bullet"/>
       <w:lvlText w:val="o"/>
@@ -478,9 +473,10 @@
       </w:pPr>
       <w:rPr>
         <w:rFonts w:ascii="Courier New" w:hAnsi="Courier New" w:cs="Courier New" w:hint="default"/>
+        <w:rFonts w:cs="Courier New"/>
       </w:rPr>
     </w:lvl>
-    <w:lvl w:ilvl="5" w:tplc="04090005" w:tentative="1">
+    <w:lvl w:ilvl="5">
       <w:start w:val="1"/>
       <w:numFmt w:val="bullet"/>
       <w:lvlText w:val=""/>
@@ -489,10 +485,10 @@
         <w:ind w:left="4320" w:hanging="360"/>
       </w:pPr>
       <w:rPr>
-        <w:rFonts w:ascii="Wingdings" w:hAnsi="Wingdings" w:hint="default"/>
+        <w:rFonts w:ascii="Wingdings" w:hAnsi="Wingdings" w:cs="Wingdings" w:hint="default"/>
       </w:rPr>
     </w:lvl>
-    <w:lvl w:ilvl="6" w:tplc="04090001" w:tentative="1">
+    <w:lvl w:ilvl="6">
       <w:start w:val="1"/>
       <w:numFmt w:val="bullet"/>
       <w:lvlText w:val=""/>
@@ -501,10 +497,10 @@
         <w:ind w:left="5040" w:hanging="360"/>
       </w:pPr>
       <w:rPr>
-        <w:rFonts w:ascii="Symbol" w:hAnsi="Symbol" w:hint="default"/>
+        <w:rFonts w:ascii="Symbol" w:hAnsi="Symbol" w:cs="Symbol" w:hint="default"/>
       </w:rPr>
     </w:lvl>
-    <w:lvl w:ilvl="7" w:tplc="04090003" w:tentative="1">
+    <w:lvl w:ilvl="7">
       <w:start w:val="1"/>
       <w:numFmt w:val="bullet"/>
       <w:lvlText w:val="o"/>
@@ -514,9 +510,10 @@
       </w:pPr>
       <w:rPr>
         <w:rFonts w:ascii="Courier New" w:hAnsi="Courier New" w:cs="Courier New" w:hint="default"/>
+        <w:rFonts w:cs="Courier New"/>
       </w:rPr>
     </w:lvl>
-    <w:lvl w:ilvl="8" w:tplc="04090005" w:tentative="1">
+    <w:lvl w:ilvl="8">
       <w:start w:val="1"/>
       <w:numFmt w:val="bullet"/>
       <w:lvlText w:val=""/>
@@ -525,44 +522,137 @@
         <w:ind w:left="6480" w:hanging="360"/>
       </w:pPr>
       <w:rPr>
-        <w:rFonts w:ascii="Wingdings" w:hAnsi="Wingdings" w:hint="default"/>
+        <w:rFonts w:ascii="Wingdings" w:hAnsi="Wingdings" w:cs="Wingdings" w:hint="default"/>
       </w:rPr>
+    </w:lvl>
+  </w:abstractNum>
+  <w:abstractNum w:abstractNumId="2">
+    <w:lvl w:ilvl="0">
+      <w:start w:val="1"/>
+      <w:numFmt w:val="none"/>
+      <w:suff w:val="nothing"/>
+      <w:lvlText w:val=""/>
+      <w:lvlJc w:val="left"/>
+      <w:pPr>
+        <w:ind w:left="0" w:hanging="0"/>
+      </w:pPr>
+    </w:lvl>
+    <w:lvl w:ilvl="1">
+      <w:start w:val="1"/>
+      <w:numFmt w:val="none"/>
+      <w:suff w:val="nothing"/>
+      <w:lvlText w:val=""/>
+      <w:lvlJc w:val="left"/>
+      <w:pPr>
+        <w:ind w:left="0" w:hanging="0"/>
+      </w:pPr>
+    </w:lvl>
+    <w:lvl w:ilvl="2">
+      <w:start w:val="1"/>
+      <w:numFmt w:val="none"/>
+      <w:suff w:val="nothing"/>
+      <w:lvlText w:val=""/>
+      <w:lvlJc w:val="left"/>
+      <w:pPr>
+        <w:ind w:left="0" w:hanging="0"/>
+      </w:pPr>
+    </w:lvl>
+    <w:lvl w:ilvl="3">
+      <w:start w:val="1"/>
+      <w:numFmt w:val="none"/>
+      <w:suff w:val="nothing"/>
+      <w:lvlText w:val=""/>
+      <w:lvlJc w:val="left"/>
+      <w:pPr>
+        <w:ind w:left="0" w:hanging="0"/>
+      </w:pPr>
+    </w:lvl>
+    <w:lvl w:ilvl="4">
+      <w:start w:val="1"/>
+      <w:numFmt w:val="none"/>
+      <w:suff w:val="nothing"/>
+      <w:lvlText w:val=""/>
+      <w:lvlJc w:val="left"/>
+      <w:pPr>
+        <w:ind w:left="0" w:hanging="0"/>
+      </w:pPr>
+    </w:lvl>
+    <w:lvl w:ilvl="5">
+      <w:start w:val="1"/>
+      <w:numFmt w:val="none"/>
+      <w:suff w:val="nothing"/>
+      <w:lvlText w:val=""/>
+      <w:lvlJc w:val="left"/>
+      <w:pPr>
+        <w:ind w:left="0" w:hanging="0"/>
+      </w:pPr>
+    </w:lvl>
+    <w:lvl w:ilvl="6">
+      <w:start w:val="1"/>
+      <w:numFmt w:val="none"/>
+      <w:suff w:val="nothing"/>
+      <w:lvlText w:val=""/>
+      <w:lvlJc w:val="left"/>
+      <w:pPr>
+        <w:ind w:left="0" w:hanging="0"/>
+      </w:pPr>
+    </w:lvl>
+    <w:lvl w:ilvl="7">
+      <w:start w:val="1"/>
+      <w:numFmt w:val="none"/>
+      <w:suff w:val="nothing"/>
+      <w:lvlText w:val=""/>
+      <w:lvlJc w:val="left"/>
+      <w:pPr>
+        <w:ind w:left="0" w:hanging="0"/>
+      </w:pPr>
+    </w:lvl>
+    <w:lvl w:ilvl="8">
+      <w:start w:val="1"/>
+      <w:numFmt w:val="none"/>
+      <w:suff w:val="nothing"/>
+      <w:lvlText w:val=""/>
+      <w:lvlJc w:val="left"/>
+      <w:pPr>
+        <w:ind w:left="0" w:hanging="0"/>
+      </w:pPr>
     </w:lvl>
   </w:abstractNum>
   <w:num w:numId="1">
-    <w:abstractNumId w:val="0"/>
+    <w:abstractNumId w:val="1"/>
+  </w:num>
+  <w:num w:numId="2">
+    <w:abstractNumId w:val="2"/>
   </w:num>
 </w:numbering>
 </file>
 
 <file path=word/styles.xml><?xml version="1.0" encoding="utf-8"?>
-<w:styles xmlns:mc="http://schemas.openxmlformats.org/markup-compatibility/2006" xmlns:r="http://schemas.openxmlformats.org/officeDocument/2006/relationships" xmlns:w="http://schemas.openxmlformats.org/wordprocessingml/2006/main" xmlns:w14="http://schemas.microsoft.com/office/word/2010/wordml" xmlns:w15="http://schemas.microsoft.com/office/word/2012/wordml" mc:Ignorable="w14 w15">
+<w:styles xmlns:w="http://schemas.openxmlformats.org/wordprocessingml/2006/main" xmlns:w14="http://schemas.microsoft.com/office/word/2010/wordml" xmlns:mc="http://schemas.openxmlformats.org/markup-compatibility/2006" mc:Ignorable="w14">
   <w:docDefaults>
     <w:rPrDefault>
       <w:rPr>
-        <w:rFonts w:asciiTheme="minorHAnsi" w:eastAsiaTheme="minorHAnsi" w:hAnsiTheme="minorHAnsi" w:cstheme="minorBidi"/>
+        <w:rFonts w:ascii="Calibri" w:hAnsi="Calibri" w:eastAsia="Calibri" w:cs="" w:asciiTheme="minorHAnsi" w:cstheme="minorBidi" w:eastAsiaTheme="minorHAnsi" w:hAnsiTheme="minorHAnsi"/>
         <w:sz w:val="22"/>
         <w:szCs w:val="22"/>
         <w:lang w:val="en-US" w:eastAsia="en-US" w:bidi="ar-SA"/>
       </w:rPr>
     </w:rPrDefault>
     <w:pPrDefault>
-      <w:pPr>
-        <w:spacing w:after="160" w:line="259" w:lineRule="auto"/>
-      </w:pPr>
+      <w:pPr/>
     </w:pPrDefault>
   </w:docDefaults>
   <w:latentStyles w:defLockedState="0" w:defUIPriority="99" w:defSemiHidden="0" w:defUnhideWhenUsed="0" w:defQFormat="0" w:count="371">
     <w:lsdException w:name="Normal" w:uiPriority="0" w:qFormat="1"/>
     <w:lsdException w:name="heading 1" w:uiPriority="9" w:qFormat="1"/>
-    <w:lsdException w:name="heading 2" w:semiHidden="1" w:uiPriority="9" w:unhideWhenUsed="1" w:qFormat="1"/>
-    <w:lsdException w:name="heading 3" w:semiHidden="1" w:uiPriority="9" w:unhideWhenUsed="1" w:qFormat="1"/>
-    <w:lsdException w:name="heading 4" w:semiHidden="1" w:uiPriority="9" w:unhideWhenUsed="1" w:qFormat="1"/>
-    <w:lsdException w:name="heading 5" w:semiHidden="1" w:uiPriority="9" w:unhideWhenUsed="1" w:qFormat="1"/>
-    <w:lsdException w:name="heading 6" w:semiHidden="1" w:uiPriority="9" w:unhideWhenUsed="1" w:qFormat="1"/>
-    <w:lsdException w:name="heading 7" w:semiHidden="1" w:uiPriority="9" w:unhideWhenUsed="1" w:qFormat="1"/>
-    <w:lsdException w:name="heading 8" w:semiHidden="1" w:uiPriority="9" w:unhideWhenUsed="1" w:qFormat="1"/>
-    <w:lsdException w:name="heading 9" w:semiHidden="1" w:uiPriority="9" w:unhideWhenUsed="1" w:qFormat="1"/>
+    <w:lsdException w:name="heading 2" w:uiPriority="9" w:semiHidden="1" w:unhideWhenUsed="1" w:qFormat="1"/>
+    <w:lsdException w:name="heading 3" w:uiPriority="9" w:semiHidden="1" w:unhideWhenUsed="1" w:qFormat="1"/>
+    <w:lsdException w:name="heading 4" w:uiPriority="9" w:semiHidden="1" w:unhideWhenUsed="1" w:qFormat="1"/>
+    <w:lsdException w:name="heading 5" w:uiPriority="9" w:semiHidden="1" w:unhideWhenUsed="1" w:qFormat="1"/>
+    <w:lsdException w:name="heading 6" w:uiPriority="9" w:semiHidden="1" w:unhideWhenUsed="1" w:qFormat="1"/>
+    <w:lsdException w:name="heading 7" w:uiPriority="9" w:semiHidden="1" w:unhideWhenUsed="1" w:qFormat="1"/>
+    <w:lsdException w:name="heading 8" w:uiPriority="9" w:semiHidden="1" w:unhideWhenUsed="1" w:qFormat="1"/>
+    <w:lsdException w:name="heading 9" w:uiPriority="9" w:semiHidden="1" w:unhideWhenUsed="1" w:qFormat="1"/>
     <w:lsdException w:name="index 1" w:semiHidden="1" w:unhideWhenUsed="1"/>
     <w:lsdException w:name="index 2" w:semiHidden="1" w:unhideWhenUsed="1"/>
     <w:lsdException w:name="index 3" w:semiHidden="1" w:unhideWhenUsed="1"/>
@@ -572,22 +662,22 @@
     <w:lsdException w:name="index 7" w:semiHidden="1" w:unhideWhenUsed="1"/>
     <w:lsdException w:name="index 8" w:semiHidden="1" w:unhideWhenUsed="1"/>
     <w:lsdException w:name="index 9" w:semiHidden="1" w:unhideWhenUsed="1"/>
-    <w:lsdException w:name="toc 1" w:semiHidden="1" w:uiPriority="39" w:unhideWhenUsed="1"/>
-    <w:lsdException w:name="toc 2" w:semiHidden="1" w:uiPriority="39" w:unhideWhenUsed="1"/>
-    <w:lsdException w:name="toc 3" w:semiHidden="1" w:uiPriority="39" w:unhideWhenUsed="1"/>
-    <w:lsdException w:name="toc 4" w:semiHidden="1" w:uiPriority="39" w:unhideWhenUsed="1"/>
-    <w:lsdException w:name="toc 5" w:semiHidden="1" w:uiPriority="39" w:unhideWhenUsed="1"/>
-    <w:lsdException w:name="toc 6" w:semiHidden="1" w:uiPriority="39" w:unhideWhenUsed="1"/>
-    <w:lsdException w:name="toc 7" w:semiHidden="1" w:uiPriority="39" w:unhideWhenUsed="1"/>
-    <w:lsdException w:name="toc 8" w:semiHidden="1" w:uiPriority="39" w:unhideWhenUsed="1"/>
-    <w:lsdException w:name="toc 9" w:semiHidden="1" w:uiPriority="39" w:unhideWhenUsed="1"/>
+    <w:lsdException w:name="toc 1" w:uiPriority="39" w:semiHidden="1" w:unhideWhenUsed="1"/>
+    <w:lsdException w:name="toc 2" w:uiPriority="39" w:semiHidden="1" w:unhideWhenUsed="1"/>
+    <w:lsdException w:name="toc 3" w:uiPriority="39" w:semiHidden="1" w:unhideWhenUsed="1"/>
+    <w:lsdException w:name="toc 4" w:uiPriority="39" w:semiHidden="1" w:unhideWhenUsed="1"/>
+    <w:lsdException w:name="toc 5" w:uiPriority="39" w:semiHidden="1" w:unhideWhenUsed="1"/>
+    <w:lsdException w:name="toc 6" w:uiPriority="39" w:semiHidden="1" w:unhideWhenUsed="1"/>
+    <w:lsdException w:name="toc 7" w:uiPriority="39" w:semiHidden="1" w:unhideWhenUsed="1"/>
+    <w:lsdException w:name="toc 8" w:uiPriority="39" w:semiHidden="1" w:unhideWhenUsed="1"/>
+    <w:lsdException w:name="toc 9" w:uiPriority="39" w:semiHidden="1" w:unhideWhenUsed="1"/>
     <w:lsdException w:name="Normal Indent" w:semiHidden="1" w:unhideWhenUsed="1"/>
     <w:lsdException w:name="footnote text" w:semiHidden="1" w:unhideWhenUsed="1"/>
     <w:lsdException w:name="annotation text" w:semiHidden="1" w:unhideWhenUsed="1"/>
     <w:lsdException w:name="header" w:semiHidden="1" w:unhideWhenUsed="1"/>
     <w:lsdException w:name="footer" w:semiHidden="1" w:unhideWhenUsed="1"/>
     <w:lsdException w:name="index heading" w:semiHidden="1" w:unhideWhenUsed="1"/>
-    <w:lsdException w:name="caption" w:semiHidden="1" w:uiPriority="35" w:unhideWhenUsed="1" w:qFormat="1"/>
+    <w:lsdException w:name="caption" w:uiPriority="35" w:semiHidden="1" w:unhideWhenUsed="1" w:qFormat="1"/>
     <w:lsdException w:name="table of figures" w:semiHidden="1" w:unhideWhenUsed="1"/>
     <w:lsdException w:name="envelope address" w:semiHidden="1" w:unhideWhenUsed="1"/>
     <w:lsdException w:name="envelope return" w:semiHidden="1" w:unhideWhenUsed="1"/>
@@ -618,7 +708,7 @@
     <w:lsdException w:name="Title" w:uiPriority="10" w:qFormat="1"/>
     <w:lsdException w:name="Closing" w:semiHidden="1" w:unhideWhenUsed="1"/>
     <w:lsdException w:name="Signature" w:semiHidden="1" w:unhideWhenUsed="1"/>
-    <w:lsdException w:name="Default Paragraph Font" w:semiHidden="1" w:uiPriority="1" w:unhideWhenUsed="1"/>
+    <w:lsdException w:name="Default Paragraph Font" w:uiPriority="1" w:semiHidden="1" w:unhideWhenUsed="1"/>
     <w:lsdException w:name="Body Text" w:semiHidden="1" w:unhideWhenUsed="1"/>
     <w:lsdException w:name="Body Text Indent" w:semiHidden="1" w:unhideWhenUsed="1"/>
     <w:lsdException w:name="List Continue" w:semiHidden="1" w:unhideWhenUsed="1"/>
@@ -818,8 +908,8 @@
     <w:lsdException w:name="Subtle Reference" w:uiPriority="31" w:qFormat="1"/>
     <w:lsdException w:name="Intense Reference" w:uiPriority="32" w:qFormat="1"/>
     <w:lsdException w:name="Book Title" w:uiPriority="33" w:qFormat="1"/>
-    <w:lsdException w:name="Bibliography" w:semiHidden="1" w:uiPriority="37" w:unhideWhenUsed="1"/>
-    <w:lsdException w:name="TOC Heading" w:semiHidden="1" w:uiPriority="39" w:unhideWhenUsed="1" w:qFormat="1"/>
+    <w:lsdException w:name="Bibliography" w:uiPriority="37" w:semiHidden="1" w:unhideWhenUsed="1"/>
+    <w:lsdException w:name="TOC Heading" w:uiPriority="39" w:semiHidden="1" w:unhideWhenUsed="1" w:qFormat="1"/>
     <w:lsdException w:name="Plain Table 1" w:uiPriority="41"/>
     <w:lsdException w:name="Plain Table 2" w:uiPriority="42"/>
     <w:lsdException w:name="Plain Table 3" w:uiPriority="43"/>
@@ -925,15 +1015,130 @@
     <w:lsdException w:name="List Table 6 Colorful Accent 6" w:uiPriority="51"/>
     <w:lsdException w:name="List Table 7 Colorful Accent 6" w:uiPriority="52"/>
   </w:latentStyles>
-  <w:style w:type="paragraph" w:default="1" w:styleId="Normal">
+  <w:style w:type="paragraph" w:styleId="Normal" w:default="1">
     <w:name w:val="Normal"/>
     <w:qFormat/>
+    <w:pPr>
+      <w:widowControl/>
+      <w:bidi w:val="0"/>
+      <w:spacing w:lineRule="auto" w:line="259" w:before="0" w:after="160"/>
+      <w:jc w:val="left"/>
+    </w:pPr>
+    <w:rPr>
+      <w:rFonts w:ascii="Calibri" w:hAnsi="Calibri" w:eastAsia="Calibri" w:cs="" w:asciiTheme="minorHAnsi" w:cstheme="minorBidi" w:eastAsiaTheme="minorHAnsi" w:hAnsiTheme="minorHAnsi"/>
+      <w:color w:val="auto"/>
+      <w:kern w:val="0"/>
+      <w:sz w:val="22"/>
+      <w:szCs w:val="22"/>
+      <w:lang w:val="en-US" w:eastAsia="en-US" w:bidi="ar-SA"/>
+    </w:rPr>
   </w:style>
-  <w:style w:type="character" w:default="1" w:styleId="DefaultParagraphFont">
+  <w:style w:type="character" w:styleId="DefaultParagraphFont" w:default="1">
     <w:name w:val="Default Paragraph Font"/>
     <w:uiPriority w:val="1"/>
     <w:semiHidden/>
     <w:unhideWhenUsed/>
+    <w:qFormat/>
+    <w:rPr/>
+  </w:style>
+  <w:style w:type="character" w:styleId="ListLabel1">
+    <w:name w:val="ListLabel 1"/>
+    <w:qFormat/>
+    <w:rPr>
+      <w:rFonts w:cs="Courier New"/>
+    </w:rPr>
+  </w:style>
+  <w:style w:type="character" w:styleId="ListLabel2">
+    <w:name w:val="ListLabel 2"/>
+    <w:qFormat/>
+    <w:rPr>
+      <w:rFonts w:cs="Courier New"/>
+    </w:rPr>
+  </w:style>
+  <w:style w:type="character" w:styleId="ListLabel3">
+    <w:name w:val="ListLabel 3"/>
+    <w:qFormat/>
+    <w:rPr>
+      <w:rFonts w:cs="Courier New"/>
+    </w:rPr>
+  </w:style>
+  <w:style w:type="paragraph" w:styleId="Heading">
+    <w:name w:val="Heading"/>
+    <w:basedOn w:val="Normal"/>
+    <w:next w:val="TextBody"/>
+    <w:qFormat/>
+    <w:pPr>
+      <w:keepNext w:val="true"/>
+      <w:spacing w:before="240" w:after="120"/>
+    </w:pPr>
+    <w:rPr>
+      <w:rFonts w:ascii="Liberation Sans" w:hAnsi="Liberation Sans" w:eastAsia="Noto Sans CJK SC" w:cs="Lohit Devanagari"/>
+      <w:sz w:val="28"/>
+      <w:szCs w:val="28"/>
+    </w:rPr>
+  </w:style>
+  <w:style w:type="paragraph" w:styleId="TextBody">
+    <w:name w:val="Body Text"/>
+    <w:basedOn w:val="Normal"/>
+    <w:pPr>
+      <w:spacing w:lineRule="auto" w:line="276" w:before="0" w:after="140"/>
+    </w:pPr>
+    <w:rPr/>
+  </w:style>
+  <w:style w:type="paragraph" w:styleId="List">
+    <w:name w:val="List"/>
+    <w:basedOn w:val="TextBody"/>
+    <w:pPr/>
+    <w:rPr>
+      <w:rFonts w:cs="Lohit Devanagari"/>
+    </w:rPr>
+  </w:style>
+  <w:style w:type="paragraph" w:styleId="Caption">
+    <w:name w:val="Caption"/>
+    <w:basedOn w:val="Normal"/>
+    <w:qFormat/>
+    <w:pPr>
+      <w:suppressLineNumbers/>
+      <w:spacing w:before="120" w:after="120"/>
+    </w:pPr>
+    <w:rPr>
+      <w:rFonts w:cs="Lohit Devanagari"/>
+      <w:i/>
+      <w:iCs/>
+      <w:sz w:val="24"/>
+      <w:szCs w:val="24"/>
+    </w:rPr>
+  </w:style>
+  <w:style w:type="paragraph" w:styleId="Index">
+    <w:name w:val="Index"/>
+    <w:basedOn w:val="Normal"/>
+    <w:qFormat/>
+    <w:pPr>
+      <w:suppressLineNumbers/>
+    </w:pPr>
+    <w:rPr>
+      <w:rFonts w:cs="Lohit Devanagari"/>
+    </w:rPr>
+  </w:style>
+  <w:style w:type="paragraph" w:styleId="ListParagraph">
+    <w:name w:val="List Paragraph"/>
+    <w:basedOn w:val="Normal"/>
+    <w:uiPriority w:val="34"/>
+    <w:qFormat/>
+    <w:rsid w:val="00ca2332"/>
+    <w:pPr>
+      <w:spacing w:before="0" w:after="160"/>
+      <w:ind w:left="720" w:hanging="0"/>
+      <w:contextualSpacing/>
+    </w:pPr>
+    <w:rPr/>
+  </w:style>
+  <w:style w:type="numbering" w:styleId="NoList" w:default="1">
+    <w:name w:val="No List"/>
+    <w:uiPriority w:val="99"/>
+    <w:semiHidden/>
+    <w:unhideWhenUsed/>
+    <w:qFormat/>
   </w:style>
   <w:style w:type="table" w:default="1" w:styleId="TableNormal">
     <w:name w:val="Normal Table"/>
@@ -949,23 +1154,6 @@
         <w:right w:w="108" w:type="dxa"/>
       </w:tblCellMar>
     </w:tblPr>
-  </w:style>
-  <w:style w:type="numbering" w:default="1" w:styleId="NoList">
-    <w:name w:val="No List"/>
-    <w:uiPriority w:val="99"/>
-    <w:semiHidden/>
-    <w:unhideWhenUsed/>
-  </w:style>
-  <w:style w:type="paragraph" w:styleId="ListParagraph">
-    <w:name w:val="List Paragraph"/>
-    <w:basedOn w:val="Normal"/>
-    <w:uiPriority w:val="34"/>
-    <w:qFormat/>
-    <w:rsid w:val="00CA2332"/>
-    <w:pPr>
-      <w:ind w:left="720"/>
-      <w:contextualSpacing/>
-    </w:pPr>
   </w:style>
 </w:styles>
 </file>

</xml_diff>

<commit_message>
tiny changes to wordings
tiny changes to wordings
</commit_message>
<xml_diff>
--- a/Functionalities.docx
+++ b/Functionalities.docx
@@ -1,6 +1,6 @@
 
 <file path=word/document.xml><?xml version="1.0" encoding="utf-8"?>
-<w:document xmlns:wpc="http://schemas.microsoft.com/office/word/2010/wordprocessingCanvas" xmlns:cx="http://schemas.microsoft.com/office/drawing/2014/chartex" xmlns:cx1="http://schemas.microsoft.com/office/drawing/2015/9/8/chartex" xmlns:cx2="http://schemas.microsoft.com/office/drawing/2015/10/21/chartex" xmlns:cx3="http://schemas.microsoft.com/office/drawing/2016/5/9/chartex" xmlns:cx4="http://schemas.microsoft.com/office/drawing/2016/5/10/chartex" xmlns:cx5="http://schemas.microsoft.com/office/drawing/2016/5/11/chartex" xmlns:cx6="http://schemas.microsoft.com/office/drawing/2016/5/12/chartex" xmlns:cx7="http://schemas.microsoft.com/office/drawing/2016/5/13/chartex" xmlns:cx8="http://schemas.microsoft.com/office/drawing/2016/5/14/chartex" xmlns:mc="http://schemas.openxmlformats.org/markup-compatibility/2006" xmlns:aink="http://schemas.microsoft.com/office/drawing/2016/ink" xmlns:am3d="http://schemas.microsoft.com/office/drawing/2017/model3d" xmlns:o="urn:schemas-microsoft-com:office:office" xmlns:r="http://schemas.openxmlformats.org/officeDocument/2006/relationships" xmlns:m="http://schemas.openxmlformats.org/officeDocument/2006/math" xmlns:v="urn:schemas-microsoft-com:vml" xmlns:wp14="http://schemas.microsoft.com/office/word/2010/wordprocessingDrawing" xmlns:wp="http://schemas.openxmlformats.org/drawingml/2006/wordprocessingDrawing" xmlns:w10="urn:schemas-microsoft-com:office:word" xmlns:w="http://schemas.openxmlformats.org/wordprocessingml/2006/main" xmlns:w14="http://schemas.microsoft.com/office/word/2010/wordml" xmlns:w15="http://schemas.microsoft.com/office/word/2012/wordml" xmlns:w16cex="http://schemas.microsoft.com/office/word/2018/wordml/cex" xmlns:w16cid="http://schemas.microsoft.com/office/word/2016/wordml/cid" xmlns:w16="http://schemas.microsoft.com/office/word/2018/wordml" xmlns:w16se="http://schemas.microsoft.com/office/word/2015/wordml/symex" xmlns:wpg="http://schemas.microsoft.com/office/word/2010/wordprocessingGroup" xmlns:wpi="http://schemas.microsoft.com/office/word/2010/wordprocessingInk" xmlns:wne="http://schemas.microsoft.com/office/word/2006/wordml" xmlns:wps="http://schemas.microsoft.com/office/word/2010/wordprocessingShape" mc:Ignorable="w14 w15 w16se w16cid w16 w16cex wp14">
+<w:document xmlns:wpc="http://schemas.microsoft.com/office/word/2010/wordprocessingCanvas" xmlns:mc="http://schemas.openxmlformats.org/markup-compatibility/2006" xmlns:o="urn:schemas-microsoft-com:office:office" xmlns:r="http://schemas.openxmlformats.org/officeDocument/2006/relationships" xmlns:m="http://schemas.openxmlformats.org/officeDocument/2006/math" xmlns:v="urn:schemas-microsoft-com:vml" xmlns:wp14="http://schemas.microsoft.com/office/word/2010/wordprocessingDrawing" xmlns:wp="http://schemas.openxmlformats.org/drawingml/2006/wordprocessingDrawing" xmlns:w10="urn:schemas-microsoft-com:office:word" xmlns:w="http://schemas.openxmlformats.org/wordprocessingml/2006/main" xmlns:w14="http://schemas.microsoft.com/office/word/2010/wordml" xmlns:w15="http://schemas.microsoft.com/office/word/2012/wordml" xmlns:wpg="http://schemas.microsoft.com/office/word/2010/wordprocessingGroup" xmlns:wpi="http://schemas.microsoft.com/office/word/2010/wordprocessingInk" xmlns:wne="http://schemas.microsoft.com/office/word/2006/wordml" xmlns:wps="http://schemas.microsoft.com/office/word/2010/wordprocessingShape" mc:Ignorable="w14 w15 wp14">
   <w:body>
     <w:p>
       <w:r>
@@ -156,8 +156,10 @@
           <w:szCs w:val="24"/>
           <w:shd w:val="clear" w:color="auto" w:fill="FFFFFF"/>
         </w:rPr>
-        <w:t>ResearchIt is a hub for Recearchers both who are and who want to be.</w:t>
-      </w:r>
+        <w:t>ResearchIt is a hub for Res</w:t>
+      </w:r>
+      <w:bookmarkStart w:id="0" w:name="_GoBack"/>
+      <w:bookmarkEnd w:id="0"/>
       <w:r>
         <w:rPr>
           <w:rFonts w:ascii="Arial" w:hAnsi="Arial" w:cs="Arial"/>
@@ -167,17 +169,7 @@
           <w:szCs w:val="24"/>
           <w:shd w:val="clear" w:color="auto" w:fill="FFFFFF"/>
         </w:rPr>
-        <w:t>Our platform’s</w:t>
-      </w:r>
-      <w:r>
-        <w:rPr>
-          <w:rFonts w:ascii="Arial" w:hAnsi="Arial" w:cs="Arial"/>
-          <w:color w:val="222222"/>
-          <w:sz w:val="24"/>
-          <w:szCs w:val="24"/>
-          <w:shd w:val="clear" w:color="auto" w:fill="FFFFFF"/>
-        </w:rPr>
-        <w:t> sole </w:t>
+        <w:t>earchers both who are and who want to be.</w:t>
       </w:r>
       <w:r>
         <w:rPr>
@@ -188,7 +180,7 @@
           <w:szCs w:val="24"/>
           <w:shd w:val="clear" w:color="auto" w:fill="FFFFFF"/>
         </w:rPr>
-        <w:t>purpose</w:t>
+        <w:t>Our platform’s</w:t>
       </w:r>
       <w:r>
         <w:rPr>
@@ -198,7 +190,18 @@
           <w:szCs w:val="24"/>
           <w:shd w:val="clear" w:color="auto" w:fill="FFFFFF"/>
         </w:rPr>
-        <w:t xml:space="preserve"> is to enable students/researchers to share research papers, </w:t>
+        <w:t> sole </w:t>
+      </w:r>
+      <w:r>
+        <w:rPr>
+          <w:rFonts w:ascii="Arial" w:hAnsi="Arial" w:cs="Arial"/>
+          <w:bCs/>
+          <w:color w:val="222222"/>
+          <w:sz w:val="24"/>
+          <w:szCs w:val="24"/>
+          <w:shd w:val="clear" w:color="auto" w:fill="FFFFFF"/>
+        </w:rPr>
+        <w:t>purpose</w:t>
       </w:r>
       <w:r>
         <w:rPr>
@@ -208,7 +211,7 @@
           <w:szCs w:val="24"/>
           <w:shd w:val="clear" w:color="auto" w:fill="FFFFFF"/>
         </w:rPr>
-        <w:t>clarifications and doubts regarding the same via text or can link or state a particular part of the paper to ask for clarifications. And receive answers by replying to that particular post.</w:t>
+        <w:t> is to enable students/researchers to share research papers, clarifications and doubts regarding the same via text or can link or state a particular part of the paper to ask for clarifications. And receive answers by replying to that particular post.</w:t>
       </w:r>
     </w:p>
     <w:p>
@@ -243,14 +246,7 @@
           <w:sz w:val="24"/>
           <w:szCs w:val="24"/>
         </w:rPr>
-        <w:t>Filters for easy access of the topics yo</w:t>
-      </w:r>
-      <w:r>
-        <w:rPr>
-          <w:sz w:val="24"/>
-          <w:szCs w:val="24"/>
-        </w:rPr>
-        <w:t>u want</w:t>
+        <w:t>Filters for easy access of the topics you want</w:t>
       </w:r>
     </w:p>
     <w:p>
@@ -290,14 +286,7 @@
           <w:sz w:val="24"/>
           <w:szCs w:val="24"/>
         </w:rPr>
-        <w:t>F</w:t>
-      </w:r>
-      <w:r>
-        <w:rPr>
-          <w:sz w:val="24"/>
-          <w:szCs w:val="24"/>
-        </w:rPr>
-        <w:t>ollow your friends / researchers to know when they post something(posts of friends or following researchers will appear on top, as a priority)</w:t>
+        <w:t>Follow your friends / researchers to know when they post something(posts of friends or following researchers will appear on top, as a priority)</w:t>
       </w:r>
     </w:p>
     <w:p>
@@ -337,14 +326,7 @@
           <w:sz w:val="24"/>
           <w:szCs w:val="24"/>
         </w:rPr>
-        <w:t>Comments section for each post or que</w:t>
-      </w:r>
-      <w:r>
-        <w:rPr>
-          <w:sz w:val="24"/>
-          <w:szCs w:val="24"/>
-        </w:rPr>
-        <w:t>stion is a mini discussion forum</w:t>
+        <w:t>Comments section for each post or question is a mini discussion forum</w:t>
       </w:r>
     </w:p>
     <w:p>
@@ -424,14 +406,7 @@
           <w:sz w:val="24"/>
           <w:szCs w:val="24"/>
         </w:rPr>
-        <w:t xml:space="preserve">Dashboard is a One place reference to all the questions asked and </w:t>
-      </w:r>
-      <w:r>
-        <w:rPr>
-          <w:sz w:val="24"/>
-          <w:szCs w:val="24"/>
-        </w:rPr>
-        <w:t>all the discussions you’ve taken part in</w:t>
+        <w:t>Dashboard is a One place reference to all the questions asked and all the discussions you’ve taken part in</w:t>
       </w:r>
     </w:p>
     <w:p>
@@ -462,8 +437,8 @@
 </file>
 
 <file path=word/numbering.xml><?xml version="1.0" encoding="utf-8"?>
-<w:numbering xmlns:wpc="http://schemas.microsoft.com/office/word/2010/wordprocessingCanvas" xmlns:cx="http://schemas.microsoft.com/office/drawing/2014/chartex" xmlns:cx1="http://schemas.microsoft.com/office/drawing/2015/9/8/chartex" xmlns:cx2="http://schemas.microsoft.com/office/drawing/2015/10/21/chartex" xmlns:cx3="http://schemas.microsoft.com/office/drawing/2016/5/9/chartex" xmlns:cx4="http://schemas.microsoft.com/office/drawing/2016/5/10/chartex" xmlns:cx5="http://schemas.microsoft.com/office/drawing/2016/5/11/chartex" xmlns:cx6="http://schemas.microsoft.com/office/drawing/2016/5/12/chartex" xmlns:cx7="http://schemas.microsoft.com/office/drawing/2016/5/13/chartex" xmlns:cx8="http://schemas.microsoft.com/office/drawing/2016/5/14/chartex" xmlns:mc="http://schemas.openxmlformats.org/markup-compatibility/2006" xmlns:aink="http://schemas.microsoft.com/office/drawing/2016/ink" xmlns:am3d="http://schemas.microsoft.com/office/drawing/2017/model3d" xmlns:o="urn:schemas-microsoft-com:office:office" xmlns:r="http://schemas.openxmlformats.org/officeDocument/2006/relationships" xmlns:m="http://schemas.openxmlformats.org/officeDocument/2006/math" xmlns:v="urn:schemas-microsoft-com:vml" xmlns:wp14="http://schemas.microsoft.com/office/word/2010/wordprocessingDrawing" xmlns:wp="http://schemas.openxmlformats.org/drawingml/2006/wordprocessingDrawing" xmlns:w10="urn:schemas-microsoft-com:office:word" xmlns:w="http://schemas.openxmlformats.org/wordprocessingml/2006/main" xmlns:w14="http://schemas.microsoft.com/office/word/2010/wordml" xmlns:w15="http://schemas.microsoft.com/office/word/2012/wordml" xmlns:w16cex="http://schemas.microsoft.com/office/word/2018/wordml/cex" xmlns:w16cid="http://schemas.microsoft.com/office/word/2016/wordml/cid" xmlns:w16="http://schemas.microsoft.com/office/word/2018/wordml" xmlns:w16se="http://schemas.microsoft.com/office/word/2015/wordml/symex" xmlns:wpg="http://schemas.microsoft.com/office/word/2010/wordprocessingGroup" xmlns:wpi="http://schemas.microsoft.com/office/word/2010/wordprocessingInk" xmlns:wne="http://schemas.microsoft.com/office/word/2006/wordml" xmlns:wps="http://schemas.microsoft.com/office/word/2010/wordprocessingShape" mc:Ignorable="w14 w15 w16se w16cid w16 w16cex wp14">
-  <w:abstractNum w:abstractNumId="0" w15:restartNumberingAfterBreak="0">
+<w:numbering xmlns:wpc="http://schemas.microsoft.com/office/word/2010/wordprocessingCanvas" xmlns:mc="http://schemas.openxmlformats.org/markup-compatibility/2006" xmlns:o="urn:schemas-microsoft-com:office:office" xmlns:r="http://schemas.openxmlformats.org/officeDocument/2006/relationships" xmlns:m="http://schemas.openxmlformats.org/officeDocument/2006/math" xmlns:v="urn:schemas-microsoft-com:vml" xmlns:wp14="http://schemas.microsoft.com/office/word/2010/wordprocessingDrawing" xmlns:wp="http://schemas.openxmlformats.org/drawingml/2006/wordprocessingDrawing" xmlns:w10="urn:schemas-microsoft-com:office:word" xmlns:w="http://schemas.openxmlformats.org/wordprocessingml/2006/main" xmlns:w14="http://schemas.microsoft.com/office/word/2010/wordml" xmlns:w15="http://schemas.microsoft.com/office/word/2012/wordml" xmlns:wpg="http://schemas.microsoft.com/office/word/2010/wordprocessingGroup" xmlns:wpi="http://schemas.microsoft.com/office/word/2010/wordprocessingInk" xmlns:wne="http://schemas.microsoft.com/office/word/2006/wordml" xmlns:wps="http://schemas.microsoft.com/office/word/2010/wordprocessingShape" mc:Ignorable="w14 w15 wp14">
+  <w:abstractNum w:abstractNumId="0">
     <w:nsid w:val="304F11E9"/>
     <w:multiLevelType w:val="multilevel"/>
     <w:tmpl w:val="8E6EBC8A"/>
@@ -558,7 +533,7 @@
       </w:pPr>
     </w:lvl>
   </w:abstractNum>
-  <w:abstractNum w:abstractNumId="1" w15:restartNumberingAfterBreak="0">
+  <w:abstractNum w:abstractNumId="1">
     <w:nsid w:val="598C135D"/>
     <w:multiLevelType w:val="hybridMultilevel"/>
     <w:tmpl w:val="1D768D10"/>
@@ -671,7 +646,7 @@
       </w:rPr>
     </w:lvl>
   </w:abstractNum>
-  <w:abstractNum w:abstractNumId="2" w15:restartNumberingAfterBreak="0">
+  <w:abstractNum w:abstractNumId="2">
     <w:nsid w:val="6BDC2F53"/>
     <w:multiLevelType w:val="multilevel"/>
     <w:tmpl w:val="7B726AB6"/>
@@ -797,7 +772,7 @@
 </file>
 
 <file path=word/styles.xml><?xml version="1.0" encoding="utf-8"?>
-<w:styles xmlns:mc="http://schemas.openxmlformats.org/markup-compatibility/2006" xmlns:r="http://schemas.openxmlformats.org/officeDocument/2006/relationships" xmlns:w="http://schemas.openxmlformats.org/wordprocessingml/2006/main" xmlns:w14="http://schemas.microsoft.com/office/word/2010/wordml" xmlns:w15="http://schemas.microsoft.com/office/word/2012/wordml" xmlns:w16cex="http://schemas.microsoft.com/office/word/2018/wordml/cex" xmlns:w16cid="http://schemas.microsoft.com/office/word/2016/wordml/cid" xmlns:w16="http://schemas.microsoft.com/office/word/2018/wordml" xmlns:w16se="http://schemas.microsoft.com/office/word/2015/wordml/symex" mc:Ignorable="w14 w15 w16se w16cid w16 w16cex">
+<w:styles xmlns:mc="http://schemas.openxmlformats.org/markup-compatibility/2006" xmlns:r="http://schemas.openxmlformats.org/officeDocument/2006/relationships" xmlns:w="http://schemas.openxmlformats.org/wordprocessingml/2006/main" xmlns:w14="http://schemas.microsoft.com/office/word/2010/wordml" xmlns:w15="http://schemas.microsoft.com/office/word/2012/wordml" mc:Ignorable="w14 w15">
   <w:docDefaults>
     <w:rPrDefault>
       <w:rPr>
@@ -809,7 +784,7 @@
     </w:rPrDefault>
     <w:pPrDefault/>
   </w:docDefaults>
-  <w:latentStyles w:defLockedState="0" w:defUIPriority="99" w:defSemiHidden="0" w:defUnhideWhenUsed="0" w:defQFormat="0" w:count="376">
+  <w:latentStyles w:defLockedState="0" w:defUIPriority="99" w:defSemiHidden="0" w:defUnhideWhenUsed="0" w:defQFormat="0" w:count="371">
     <w:lsdException w:name="Normal" w:uiPriority="0" w:qFormat="1"/>
     <w:lsdException w:name="heading 1" w:uiPriority="9" w:qFormat="1"/>
     <w:lsdException w:name="heading 2" w:semiHidden="1" w:uiPriority="9" w:unhideWhenUsed="1" w:qFormat="1"/>
@@ -915,6 +890,7 @@
     <w:lsdException w:name="HTML Sample" w:semiHidden="1" w:unhideWhenUsed="1"/>
     <w:lsdException w:name="HTML Typewriter" w:semiHidden="1" w:unhideWhenUsed="1"/>
     <w:lsdException w:name="HTML Variable" w:semiHidden="1" w:unhideWhenUsed="1"/>
+    <w:lsdException w:name="Normal Table" w:semiHidden="1" w:unhideWhenUsed="1"/>
     <w:lsdException w:name="annotation subject" w:semiHidden="1" w:unhideWhenUsed="1"/>
     <w:lsdException w:name="No List" w:semiHidden="1" w:unhideWhenUsed="1"/>
     <w:lsdException w:name="Outline List 1" w:semiHidden="1" w:unhideWhenUsed="1"/>
@@ -957,8 +933,11 @@
     <w:lsdException w:name="Table Contemporary" w:semiHidden="1" w:unhideWhenUsed="1"/>
     <w:lsdException w:name="Table Elegant" w:semiHidden="1" w:unhideWhenUsed="1"/>
     <w:lsdException w:name="Table Professional" w:semiHidden="1" w:unhideWhenUsed="1"/>
+    <w:lsdException w:name="Table Subtle 1" w:semiHidden="1" w:unhideWhenUsed="1"/>
     <w:lsdException w:name="Table Subtle 2" w:semiHidden="1" w:unhideWhenUsed="1"/>
     <w:lsdException w:name="Table Web 1" w:semiHidden="1" w:unhideWhenUsed="1"/>
+    <w:lsdException w:name="Table Web 2" w:semiHidden="1" w:unhideWhenUsed="1"/>
+    <w:lsdException w:name="Table Web 3" w:semiHidden="1" w:unhideWhenUsed="1"/>
     <w:lsdException w:name="Balloon Text" w:semiHidden="1" w:unhideWhenUsed="1"/>
     <w:lsdException w:name="Table Grid" w:uiPriority="39"/>
     <w:lsdException w:name="Table Theme" w:semiHidden="1" w:unhideWhenUsed="1"/>
@@ -1177,11 +1156,6 @@
     <w:lsdException w:name="List Table 5 Dark Accent 6" w:uiPriority="50"/>
     <w:lsdException w:name="List Table 6 Colorful Accent 6" w:uiPriority="51"/>
     <w:lsdException w:name="List Table 7 Colorful Accent 6" w:uiPriority="52"/>
-    <w:lsdException w:name="Mention" w:semiHidden="1" w:unhideWhenUsed="1"/>
-    <w:lsdException w:name="Smart Hyperlink" w:semiHidden="1" w:unhideWhenUsed="1"/>
-    <w:lsdException w:name="Hashtag" w:semiHidden="1" w:unhideWhenUsed="1"/>
-    <w:lsdException w:name="Unresolved Mention" w:semiHidden="1" w:unhideWhenUsed="1"/>
-    <w:lsdException w:name="Smart Link" w:semiHidden="1" w:unhideWhenUsed="1"/>
   </w:latentStyles>
   <w:style w:type="paragraph" w:default="1" w:styleId="Normal">
     <w:name w:val="Normal"/>

</xml_diff>